<commit_message>
Updated MELA readme and R-SYBL client
</commit_message>
<xml_diff>
--- a/Readme.docx
+++ b/Readme.docx
@@ -346,8 +346,6 @@
       <w:r>
         <w:t>DataService</w:t>
       </w:r>
-      <w:bookmarkStart w:id="0" w:name="_GoBack"/>
-      <w:bookmarkEnd w:id="0"/>
       <w:r>
         <w:t>, but currently it is located in MELA-</w:t>
       </w:r>
@@ -439,10 +437,7 @@
         <w:t xml:space="preserve">Configuring </w:t>
       </w:r>
       <w:r>
-        <w:t xml:space="preserve">Monitoring Data </w:t>
-      </w:r>
-      <w:r>
-        <w:t>Collection Interval</w:t>
+        <w:t>Monitoring Data Collection Interval</w:t>
       </w:r>
       <w:r>
         <w:t xml:space="preserve"> and Elasticity Analysis</w:t>
@@ -513,6 +508,8 @@
         <w:lastRenderedPageBreak/>
         <w:t>Running MELA</w:t>
       </w:r>
+      <w:bookmarkStart w:id="0" w:name="_GoBack"/>
+      <w:bookmarkEnd w:id="0"/>
     </w:p>
     <w:p>
       <w:pPr>
@@ -635,11 +632,39 @@
           <w:rPr>
             <w:rStyle w:val="Hyperlink"/>
           </w:rPr>
-          <w:t>http://localhost:8080/MELA/</w:t>
+          <w:t>http://localhost:8080/</w:t>
+        </w:r>
+        <w:r>
+          <w:rPr>
+            <w:rStyle w:val="Hyperlink"/>
+          </w:rPr>
+          <w:t>MELA-AnalysisService-0.1-SNAPSHOT/</w:t>
         </w:r>
       </w:hyperlink>
       <w:r>
         <w:t>).</w:t>
+      </w:r>
+      <w:r>
+        <w:t xml:space="preserve"> THE GUI was tested and is working on Google Chrome web browser, and does not work on Firefox. The MELA </w:t>
+      </w:r>
+      <w:proofErr w:type="spellStart"/>
+      <w:r>
+        <w:t>RESTful</w:t>
+      </w:r>
+      <w:proofErr w:type="spellEnd"/>
+      <w:r>
+        <w:t xml:space="preserve"> API endpoint will be “</w:t>
+      </w:r>
+      <w:proofErr w:type="spellStart"/>
+      <w:r>
+        <w:t>applicationServerURL</w:t>
+      </w:r>
+      <w:proofErr w:type="spellEnd"/>
+      <w:r>
+        <w:t xml:space="preserve"> /MELA-AnalysisService-0.1-SNAPSHOT/REST_WS</w:t>
+      </w:r>
+      <w:r>
+        <w:t>”.</w:t>
       </w:r>
     </w:p>
     <w:p>
@@ -1366,27 +1391,14 @@
       <w:r>
         <w:t xml:space="preserve">Listing </w:t>
       </w:r>
-      <w:r>
-        <w:fldChar w:fldCharType="begin"/>
-      </w:r>
-      <w:r>
-        <w:instrText xml:space="preserve"> SEQ Listing \* ARABIC </w:instrText>
-      </w:r>
-      <w:r>
-        <w:fldChar w:fldCharType="separate"/>
-      </w:r>
-      <w:r>
-        <w:rPr>
-          <w:noProof/>
-        </w:rPr>
-        <w:t>1</w:t>
-      </w:r>
-      <w:r>
-        <w:rPr>
-          <w:noProof/>
-        </w:rPr>
-        <w:fldChar w:fldCharType="end"/>
-      </w:r>
+      <w:fldSimple w:instr=" SEQ Listing \* ARABIC ">
+        <w:r>
+          <w:rPr>
+            <w:noProof/>
+          </w:rPr>
+          <w:t>1</w:t>
+        </w:r>
+      </w:fldSimple>
       <w:r>
         <w:t xml:space="preserve">: Application Structure </w:t>
       </w:r>
@@ -1406,6 +1418,7 @@
         </w:numPr>
       </w:pPr>
       <w:r>
+        <w:lastRenderedPageBreak/>
         <w:t xml:space="preserve">Metric Composition Rules </w:t>
       </w:r>
       <w:r>
@@ -1428,11 +1441,7 @@
         <w:t>” service.</w:t>
       </w:r>
       <w:r>
-        <w:t xml:space="preserve"> In Listing 2 we show a composition rule </w:t>
-      </w:r>
-      <w:r>
-        <w:lastRenderedPageBreak/>
-        <w:t xml:space="preserve">example, which applies a SUM operation </w:t>
+        <w:t xml:space="preserve"> In Listing 2 we show a composition rule example, which applies a SUM operation </w:t>
       </w:r>
       <w:r>
         <w:t>over the</w:t>
@@ -1993,27 +2002,14 @@
       <w:r>
         <w:t xml:space="preserve">Listing </w:t>
       </w:r>
-      <w:r>
-        <w:fldChar w:fldCharType="begin"/>
-      </w:r>
-      <w:r>
-        <w:instrText xml:space="preserve"> SEQ Listing \* ARABIC </w:instrText>
-      </w:r>
-      <w:r>
-        <w:fldChar w:fldCharType="separate"/>
-      </w:r>
-      <w:r>
-        <w:rPr>
-          <w:noProof/>
-        </w:rPr>
-        <w:t>2</w:t>
-      </w:r>
-      <w:r>
-        <w:rPr>
-          <w:noProof/>
-        </w:rPr>
-        <w:fldChar w:fldCharType="end"/>
-      </w:r>
+      <w:fldSimple w:instr=" SEQ Listing \* ARABIC ">
+        <w:r>
+          <w:rPr>
+            <w:noProof/>
+          </w:rPr>
+          <w:t>2</w:t>
+        </w:r>
+      </w:fldSimple>
       <w:r>
         <w:t xml:space="preserve">: </w:t>
       </w:r>
@@ -2358,6 +2354,7 @@
         <w:pStyle w:val="NoSpacing"/>
       </w:pPr>
       <w:r>
+        <w:lastRenderedPageBreak/>
         <w:t xml:space="preserve">    &lt;</w:t>
       </w:r>
       <w:proofErr w:type="spellStart"/>
@@ -2445,7 +2442,6 @@
         <w:pStyle w:val="NoSpacing"/>
       </w:pPr>
       <w:r>
-        <w:lastRenderedPageBreak/>
         <w:t xml:space="preserve">  &lt;/</w:t>
       </w:r>
       <w:proofErr w:type="spellStart"/>
@@ -3403,16 +3399,1055 @@
         <w:pStyle w:val="NoSpacing"/>
       </w:pPr>
       <w:r>
+        <w:t xml:space="preserve">      &lt;</w:t>
+      </w:r>
+      <w:proofErr w:type="spellStart"/>
+      <w:r>
+        <w:t>xs</w:t>
+      </w:r>
+      <w:proofErr w:type="gramStart"/>
+      <w:r>
+        <w:t>:element</w:t>
+      </w:r>
+      <w:proofErr w:type="spellEnd"/>
+      <w:proofErr w:type="gramEnd"/>
+      <w:r>
+        <w:t xml:space="preserve"> name="</w:t>
+      </w:r>
+      <w:proofErr w:type="spellStart"/>
+      <w:r>
+        <w:t>TargetMonitoredElementID</w:t>
+      </w:r>
+      <w:proofErr w:type="spellEnd"/>
+      <w:r>
+        <w:t>" type="</w:t>
+      </w:r>
+      <w:proofErr w:type="spellStart"/>
+      <w:r>
+        <w:t>xs:string</w:t>
+      </w:r>
+      <w:proofErr w:type="spellEnd"/>
+      <w:r>
+        <w:t xml:space="preserve">" </w:t>
+      </w:r>
+      <w:proofErr w:type="spellStart"/>
+      <w:r>
+        <w:t>minOccurs</w:t>
+      </w:r>
+      <w:proofErr w:type="spellEnd"/>
+      <w:r>
+        <w:t xml:space="preserve">="0" </w:t>
+      </w:r>
+      <w:proofErr w:type="spellStart"/>
+      <w:r>
+        <w:t>maxOccurs</w:t>
+      </w:r>
+      <w:proofErr w:type="spellEnd"/>
+      <w:r>
+        <w:t>="unbounded"/&gt;</w:t>
+      </w:r>
+    </w:p>
+    <w:p>
+      <w:pPr>
+        <w:pStyle w:val="NoSpacing"/>
+      </w:pPr>
+      <w:r>
+        <w:t xml:space="preserve">      &lt;</w:t>
+      </w:r>
+      <w:proofErr w:type="spellStart"/>
+      <w:r>
+        <w:t>xs</w:t>
+      </w:r>
+      <w:proofErr w:type="gramStart"/>
+      <w:r>
+        <w:t>:element</w:t>
+      </w:r>
+      <w:proofErr w:type="spellEnd"/>
+      <w:proofErr w:type="gramEnd"/>
+      <w:r>
+        <w:t xml:space="preserve"> name="</w:t>
+      </w:r>
+      <w:proofErr w:type="spellStart"/>
+      <w:r>
+        <w:t>ResultingMetric</w:t>
+      </w:r>
+      <w:proofErr w:type="spellEnd"/>
+      <w:r>
+        <w:t>" type="metric"/&gt;</w:t>
+      </w:r>
+    </w:p>
+    <w:p>
+      <w:pPr>
+        <w:pStyle w:val="NoSpacing"/>
+      </w:pPr>
+      <w:r>
+        <w:t xml:space="preserve">      &lt;</w:t>
+      </w:r>
+      <w:proofErr w:type="spellStart"/>
+      <w:r>
+        <w:t>xs</w:t>
+      </w:r>
+      <w:proofErr w:type="gramStart"/>
+      <w:r>
+        <w:t>:element</w:t>
+      </w:r>
+      <w:proofErr w:type="spellEnd"/>
+      <w:proofErr w:type="gramEnd"/>
+      <w:r>
+        <w:t xml:space="preserve"> ref="Operation"/&gt;</w:t>
+      </w:r>
+    </w:p>
+    <w:p>
+      <w:pPr>
+        <w:pStyle w:val="NoSpacing"/>
+      </w:pPr>
+      <w:r>
+        <w:t xml:space="preserve">    &lt;/</w:t>
+      </w:r>
+      <w:proofErr w:type="spellStart"/>
+      <w:r>
+        <w:t>xs</w:t>
+      </w:r>
+      <w:proofErr w:type="gramStart"/>
+      <w:r>
+        <w:t>:sequence</w:t>
+      </w:r>
+      <w:proofErr w:type="spellEnd"/>
+      <w:proofErr w:type="gramEnd"/>
+      <w:r>
+        <w:t>&gt;</w:t>
+      </w:r>
+    </w:p>
+    <w:p>
+      <w:pPr>
+        <w:pStyle w:val="NoSpacing"/>
+      </w:pPr>
+      <w:r>
+        <w:t xml:space="preserve">    &lt;</w:t>
+      </w:r>
+      <w:proofErr w:type="spellStart"/>
+      <w:r>
+        <w:t>xs</w:t>
+      </w:r>
+      <w:proofErr w:type="gramStart"/>
+      <w:r>
+        <w:t>:attribute</w:t>
+      </w:r>
+      <w:proofErr w:type="spellEnd"/>
+      <w:proofErr w:type="gramEnd"/>
+      <w:r>
+        <w:t xml:space="preserve"> name="</w:t>
+      </w:r>
+      <w:proofErr w:type="spellStart"/>
+      <w:r>
+        <w:t>TargetMonitoredElementLevel</w:t>
+      </w:r>
+      <w:proofErr w:type="spellEnd"/>
+      <w:r>
+        <w:t>" type="</w:t>
+      </w:r>
+      <w:proofErr w:type="spellStart"/>
+      <w:r>
+        <w:t>monitoredElementLevel</w:t>
+      </w:r>
+      <w:proofErr w:type="spellEnd"/>
+      <w:r>
+        <w:t>" use="required"/&gt;</w:t>
+      </w:r>
+    </w:p>
+    <w:p>
+      <w:pPr>
+        <w:pStyle w:val="NoSpacing"/>
+      </w:pPr>
+      <w:r>
+        <w:t xml:space="preserve">  &lt;/</w:t>
+      </w:r>
+      <w:proofErr w:type="spellStart"/>
+      <w:r>
+        <w:t>xs</w:t>
+      </w:r>
+      <w:proofErr w:type="gramStart"/>
+      <w:r>
+        <w:t>:complexType</w:t>
+      </w:r>
+      <w:proofErr w:type="spellEnd"/>
+      <w:proofErr w:type="gramEnd"/>
+      <w:r>
+        <w:t>&gt;</w:t>
+      </w:r>
+    </w:p>
+    <w:p>
+      <w:pPr>
+        <w:pStyle w:val="NoSpacing"/>
+      </w:pPr>
+    </w:p>
+    <w:p>
+      <w:pPr>
+        <w:pStyle w:val="NoSpacing"/>
+      </w:pPr>
+      <w:r>
+        <w:t xml:space="preserve">  &lt;</w:t>
+      </w:r>
+      <w:proofErr w:type="spellStart"/>
+      <w:r>
+        <w:t>xs</w:t>
+      </w:r>
+      <w:proofErr w:type="gramStart"/>
+      <w:r>
+        <w:t>:complexType</w:t>
+      </w:r>
+      <w:proofErr w:type="spellEnd"/>
+      <w:proofErr w:type="gramEnd"/>
+      <w:r>
+        <w:t xml:space="preserve"> name="metric"&gt;</w:t>
+      </w:r>
+    </w:p>
+    <w:p>
+      <w:pPr>
+        <w:pStyle w:val="NoSpacing"/>
+      </w:pPr>
+      <w:r>
+        <w:t xml:space="preserve">    &lt;</w:t>
+      </w:r>
+      <w:proofErr w:type="spellStart"/>
+      <w:r>
+        <w:t>xs</w:t>
+      </w:r>
+      <w:proofErr w:type="gramStart"/>
+      <w:r>
+        <w:t>:sequence</w:t>
+      </w:r>
+      <w:proofErr w:type="spellEnd"/>
+      <w:proofErr w:type="gramEnd"/>
+      <w:r>
+        <w:t>/&gt;</w:t>
+      </w:r>
+    </w:p>
+    <w:p>
+      <w:pPr>
+        <w:pStyle w:val="NoSpacing"/>
+      </w:pPr>
+      <w:r>
+        <w:t xml:space="preserve">    &lt;</w:t>
+      </w:r>
+      <w:proofErr w:type="spellStart"/>
+      <w:r>
+        <w:t>xs</w:t>
+      </w:r>
+      <w:proofErr w:type="gramStart"/>
+      <w:r>
+        <w:t>:attribute</w:t>
+      </w:r>
+      <w:proofErr w:type="spellEnd"/>
+      <w:proofErr w:type="gramEnd"/>
+      <w:r>
+        <w:t xml:space="preserve"> name="name" type="</w:t>
+      </w:r>
+      <w:proofErr w:type="spellStart"/>
+      <w:r>
+        <w:t>xs:string</w:t>
+      </w:r>
+      <w:proofErr w:type="spellEnd"/>
+      <w:r>
+        <w:t>" use="required"/&gt;</w:t>
+      </w:r>
+    </w:p>
+    <w:p>
+      <w:pPr>
+        <w:pStyle w:val="NoSpacing"/>
+      </w:pPr>
+      <w:r>
+        <w:t xml:space="preserve">    &lt;</w:t>
+      </w:r>
+      <w:proofErr w:type="spellStart"/>
+      <w:r>
+        <w:t>xs</w:t>
+      </w:r>
+      <w:proofErr w:type="gramStart"/>
+      <w:r>
+        <w:t>:attribute</w:t>
+      </w:r>
+      <w:proofErr w:type="spellEnd"/>
+      <w:proofErr w:type="gramEnd"/>
+      <w:r>
+        <w:t xml:space="preserve"> name="</w:t>
+      </w:r>
+      <w:proofErr w:type="spellStart"/>
+      <w:r>
+        <w:t>measurementUnit</w:t>
+      </w:r>
+      <w:proofErr w:type="spellEnd"/>
+      <w:r>
+        <w:t>" type="</w:t>
+      </w:r>
+      <w:proofErr w:type="spellStart"/>
+      <w:r>
+        <w:t>xs:string</w:t>
+      </w:r>
+      <w:proofErr w:type="spellEnd"/>
+      <w:r>
+        <w:t>" use="required"/&gt;</w:t>
+      </w:r>
+    </w:p>
+    <w:p>
+      <w:pPr>
+        <w:pStyle w:val="NoSpacing"/>
+      </w:pPr>
+      <w:r>
+        <w:t xml:space="preserve">    &lt;</w:t>
+      </w:r>
+      <w:proofErr w:type="spellStart"/>
+      <w:r>
+        <w:t>xs</w:t>
+      </w:r>
+      <w:proofErr w:type="gramStart"/>
+      <w:r>
+        <w:t>:attribute</w:t>
+      </w:r>
+      <w:proofErr w:type="spellEnd"/>
+      <w:proofErr w:type="gramEnd"/>
+      <w:r>
+        <w:t xml:space="preserve"> name="type" type="</w:t>
+      </w:r>
+      <w:proofErr w:type="spellStart"/>
+      <w:r>
+        <w:t>metricType</w:t>
+      </w:r>
+      <w:proofErr w:type="spellEnd"/>
+      <w:r>
+        <w:t>" use="required"/&gt;</w:t>
+      </w:r>
+    </w:p>
+    <w:p>
+      <w:pPr>
+        <w:pStyle w:val="NoSpacing"/>
+      </w:pPr>
+      <w:r>
+        <w:t xml:space="preserve">  &lt;/</w:t>
+      </w:r>
+      <w:proofErr w:type="spellStart"/>
+      <w:r>
+        <w:t>xs</w:t>
+      </w:r>
+      <w:proofErr w:type="gramStart"/>
+      <w:r>
+        <w:t>:complexType</w:t>
+      </w:r>
+      <w:proofErr w:type="spellEnd"/>
+      <w:proofErr w:type="gramEnd"/>
+      <w:r>
+        <w:t>&gt;</w:t>
+      </w:r>
+    </w:p>
+    <w:p>
+      <w:pPr>
+        <w:pStyle w:val="NoSpacing"/>
+      </w:pPr>
+    </w:p>
+    <w:p>
+      <w:pPr>
+        <w:pStyle w:val="NoSpacing"/>
+      </w:pPr>
+      <w:r>
+        <w:t xml:space="preserve">  &lt;</w:t>
+      </w:r>
+      <w:proofErr w:type="spellStart"/>
+      <w:r>
+        <w:t>xs</w:t>
+      </w:r>
+      <w:proofErr w:type="gramStart"/>
+      <w:r>
+        <w:t>:complexType</w:t>
+      </w:r>
+      <w:proofErr w:type="spellEnd"/>
+      <w:proofErr w:type="gramEnd"/>
+      <w:r>
+        <w:t xml:space="preserve"> name="</w:t>
+      </w:r>
+      <w:proofErr w:type="spellStart"/>
+      <w:r>
+        <w:t>compositionOperation</w:t>
+      </w:r>
+      <w:proofErr w:type="spellEnd"/>
+      <w:r>
+        <w:t>"&gt;</w:t>
+      </w:r>
+    </w:p>
+    <w:p>
+      <w:pPr>
+        <w:pStyle w:val="NoSpacing"/>
+      </w:pPr>
+      <w:r>
+        <w:t xml:space="preserve">    &lt;</w:t>
+      </w:r>
+      <w:proofErr w:type="spellStart"/>
+      <w:proofErr w:type="gramStart"/>
+      <w:r>
+        <w:t>xs:</w:t>
+      </w:r>
+      <w:proofErr w:type="gramEnd"/>
+      <w:r>
+        <w:t>sequence</w:t>
+      </w:r>
+      <w:proofErr w:type="spellEnd"/>
+      <w:r>
+        <w:t>&gt;</w:t>
+      </w:r>
+    </w:p>
+    <w:p>
+      <w:pPr>
+        <w:pStyle w:val="NoSpacing"/>
+      </w:pPr>
+      <w:r>
+        <w:t xml:space="preserve">      &lt;</w:t>
+      </w:r>
+      <w:proofErr w:type="spellStart"/>
+      <w:r>
+        <w:t>xs</w:t>
+      </w:r>
+      <w:proofErr w:type="gramStart"/>
+      <w:r>
+        <w:t>:element</w:t>
+      </w:r>
+      <w:proofErr w:type="spellEnd"/>
+      <w:proofErr w:type="gramEnd"/>
+      <w:r>
+        <w:t xml:space="preserve"> name="</w:t>
+      </w:r>
+      <w:proofErr w:type="spellStart"/>
+      <w:r>
+        <w:t>ReferenceMetric</w:t>
+      </w:r>
+      <w:proofErr w:type="spellEnd"/>
+      <w:r>
+        <w:t xml:space="preserve">" type="metric" </w:t>
+      </w:r>
+      <w:proofErr w:type="spellStart"/>
+      <w:r>
+        <w:t>minOccurs</w:t>
+      </w:r>
+      <w:proofErr w:type="spellEnd"/>
+      <w:r>
+        <w:t>="0"/&gt;</w:t>
+      </w:r>
+    </w:p>
+    <w:p>
+      <w:pPr>
+        <w:pStyle w:val="NoSpacing"/>
+      </w:pPr>
+      <w:r>
+        <w:t xml:space="preserve">      &lt;</w:t>
+      </w:r>
+      <w:proofErr w:type="spellStart"/>
+      <w:r>
+        <w:t>xs</w:t>
+      </w:r>
+      <w:proofErr w:type="gramStart"/>
+      <w:r>
+        <w:t>:element</w:t>
+      </w:r>
+      <w:proofErr w:type="spellEnd"/>
+      <w:proofErr w:type="gramEnd"/>
+      <w:r>
+        <w:t xml:space="preserve"> name="</w:t>
+      </w:r>
+      <w:proofErr w:type="spellStart"/>
+      <w:r>
+        <w:t>SourceMonitoredElementID</w:t>
+      </w:r>
+      <w:proofErr w:type="spellEnd"/>
+      <w:r>
+        <w:t>" type="</w:t>
+      </w:r>
+      <w:proofErr w:type="spellStart"/>
+      <w:r>
+        <w:t>xs:string</w:t>
+      </w:r>
+      <w:proofErr w:type="spellEnd"/>
+      <w:r>
+        <w:t xml:space="preserve">" </w:t>
+      </w:r>
+      <w:proofErr w:type="spellStart"/>
+      <w:r>
+        <w:t>minOccurs</w:t>
+      </w:r>
+      <w:proofErr w:type="spellEnd"/>
+      <w:r>
+        <w:t xml:space="preserve">="0" </w:t>
+      </w:r>
+      <w:proofErr w:type="spellStart"/>
+      <w:r>
+        <w:t>maxOccurs</w:t>
+      </w:r>
+      <w:proofErr w:type="spellEnd"/>
+      <w:r>
+        <w:t>="unbounded"/&gt;</w:t>
+      </w:r>
+    </w:p>
+    <w:p>
+      <w:pPr>
+        <w:pStyle w:val="NoSpacing"/>
+      </w:pPr>
+      <w:r>
+        <w:t xml:space="preserve">      &lt;</w:t>
+      </w:r>
+      <w:proofErr w:type="spellStart"/>
+      <w:r>
+        <w:t>xs</w:t>
+      </w:r>
+      <w:proofErr w:type="gramStart"/>
+      <w:r>
+        <w:t>:element</w:t>
+      </w:r>
+      <w:proofErr w:type="spellEnd"/>
+      <w:proofErr w:type="gramEnd"/>
+      <w:r>
+        <w:t xml:space="preserve"> ref="Operation" </w:t>
+      </w:r>
+      <w:proofErr w:type="spellStart"/>
+      <w:r>
+        <w:t>maxOccurs</w:t>
+      </w:r>
+      <w:proofErr w:type="spellEnd"/>
+      <w:r>
+        <w:t>="unbounded"/&gt;</w:t>
+      </w:r>
+    </w:p>
+    <w:p>
+      <w:pPr>
+        <w:pStyle w:val="NoSpacing"/>
+      </w:pPr>
+      <w:r>
+        <w:t xml:space="preserve">    &lt;/</w:t>
+      </w:r>
+      <w:proofErr w:type="spellStart"/>
+      <w:r>
+        <w:t>xs</w:t>
+      </w:r>
+      <w:proofErr w:type="gramStart"/>
+      <w:r>
+        <w:t>:sequence</w:t>
+      </w:r>
+      <w:proofErr w:type="spellEnd"/>
+      <w:proofErr w:type="gramEnd"/>
+      <w:r>
+        <w:t>&gt;</w:t>
+      </w:r>
+    </w:p>
+    <w:p>
+      <w:pPr>
+        <w:pStyle w:val="NoSpacing"/>
+      </w:pPr>
+      <w:r>
+        <w:t xml:space="preserve">    &lt;</w:t>
+      </w:r>
+      <w:proofErr w:type="spellStart"/>
+      <w:r>
+        <w:t>xs</w:t>
+      </w:r>
+      <w:proofErr w:type="gramStart"/>
+      <w:r>
+        <w:t>:attribute</w:t>
+      </w:r>
+      <w:proofErr w:type="spellEnd"/>
+      <w:proofErr w:type="gramEnd"/>
+      <w:r>
+        <w:t xml:space="preserve"> name="type" type="</w:t>
+      </w:r>
+      <w:proofErr w:type="spellStart"/>
+      <w:r>
+        <w:t>compositionOperationType</w:t>
+      </w:r>
+      <w:proofErr w:type="spellEnd"/>
+      <w:r>
+        <w:t>" use="required"/&gt;</w:t>
+      </w:r>
+    </w:p>
+    <w:p>
+      <w:pPr>
+        <w:pStyle w:val="NoSpacing"/>
+      </w:pPr>
+      <w:r>
+        <w:t xml:space="preserve">    &lt;</w:t>
+      </w:r>
+      <w:proofErr w:type="spellStart"/>
+      <w:r>
+        <w:t>xs</w:t>
+      </w:r>
+      <w:proofErr w:type="gramStart"/>
+      <w:r>
+        <w:t>:attribute</w:t>
+      </w:r>
+      <w:proofErr w:type="spellEnd"/>
+      <w:proofErr w:type="gramEnd"/>
+      <w:r>
+        <w:t xml:space="preserve"> name="value" type="</w:t>
+      </w:r>
+      <w:proofErr w:type="spellStart"/>
+      <w:r>
+        <w:t>xs:string</w:t>
+      </w:r>
+      <w:proofErr w:type="spellEnd"/>
+      <w:r>
+        <w:t>"/&gt;</w:t>
+      </w:r>
+    </w:p>
+    <w:p>
+      <w:pPr>
+        <w:pStyle w:val="NoSpacing"/>
+      </w:pPr>
+      <w:r>
+        <w:t xml:space="preserve">    &lt;</w:t>
+      </w:r>
+      <w:proofErr w:type="spellStart"/>
+      <w:r>
+        <w:t>xs</w:t>
+      </w:r>
+      <w:proofErr w:type="gramStart"/>
+      <w:r>
+        <w:t>:attribute</w:t>
+      </w:r>
+      <w:proofErr w:type="spellEnd"/>
+      <w:proofErr w:type="gramEnd"/>
+      <w:r>
+        <w:t xml:space="preserve"> name="</w:t>
+      </w:r>
+      <w:proofErr w:type="spellStart"/>
+      <w:r>
+        <w:t>MetricSourceMonitoredElementLevel</w:t>
+      </w:r>
+      <w:proofErr w:type="spellEnd"/>
+      <w:r>
+        <w:t>" type="</w:t>
+      </w:r>
+      <w:proofErr w:type="spellStart"/>
+      <w:r>
+        <w:t>monitoredElementLevel</w:t>
+      </w:r>
+      <w:proofErr w:type="spellEnd"/>
+      <w:r>
+        <w:t>" use="required"/&gt;</w:t>
+      </w:r>
+    </w:p>
+    <w:p>
+      <w:pPr>
+        <w:pStyle w:val="NoSpacing"/>
+      </w:pPr>
+      <w:r>
+        <w:t xml:space="preserve">  &lt;/</w:t>
+      </w:r>
+      <w:proofErr w:type="spellStart"/>
+      <w:r>
+        <w:t>xs</w:t>
+      </w:r>
+      <w:proofErr w:type="gramStart"/>
+      <w:r>
+        <w:t>:complexType</w:t>
+      </w:r>
+      <w:proofErr w:type="spellEnd"/>
+      <w:proofErr w:type="gramEnd"/>
+      <w:r>
+        <w:t>&gt;</w:t>
+      </w:r>
+    </w:p>
+    <w:p>
+      <w:pPr>
+        <w:pStyle w:val="NoSpacing"/>
+      </w:pPr>
+    </w:p>
+    <w:p>
+      <w:pPr>
+        <w:pStyle w:val="NoSpacing"/>
+      </w:pPr>
+      <w:r>
+        <w:t xml:space="preserve">  &lt;</w:t>
+      </w:r>
+      <w:proofErr w:type="spellStart"/>
+      <w:r>
+        <w:t>xs</w:t>
+      </w:r>
+      <w:proofErr w:type="gramStart"/>
+      <w:r>
+        <w:t>:simpleType</w:t>
+      </w:r>
+      <w:proofErr w:type="spellEnd"/>
+      <w:proofErr w:type="gramEnd"/>
+      <w:r>
+        <w:t xml:space="preserve"> name="</w:t>
+      </w:r>
+      <w:proofErr w:type="spellStart"/>
+      <w:r>
+        <w:t>monitoredElementLevel</w:t>
+      </w:r>
+      <w:proofErr w:type="spellEnd"/>
+      <w:r>
+        <w:t>"&gt;</w:t>
+      </w:r>
+    </w:p>
+    <w:p>
+      <w:pPr>
+        <w:pStyle w:val="NoSpacing"/>
+      </w:pPr>
+      <w:r>
+        <w:t xml:space="preserve">    &lt;</w:t>
+      </w:r>
+      <w:proofErr w:type="spellStart"/>
+      <w:r>
+        <w:t>xs</w:t>
+      </w:r>
+      <w:proofErr w:type="gramStart"/>
+      <w:r>
+        <w:t>:restriction</w:t>
+      </w:r>
+      <w:proofErr w:type="spellEnd"/>
+      <w:proofErr w:type="gramEnd"/>
+      <w:r>
+        <w:t xml:space="preserve"> base="</w:t>
+      </w:r>
+      <w:proofErr w:type="spellStart"/>
+      <w:r>
+        <w:t>xs:string</w:t>
+      </w:r>
+      <w:proofErr w:type="spellEnd"/>
+      <w:r>
+        <w:t>"&gt;</w:t>
+      </w:r>
+    </w:p>
+    <w:p>
+      <w:pPr>
+        <w:pStyle w:val="NoSpacing"/>
+      </w:pPr>
+      <w:r>
+        <w:t xml:space="preserve">      &lt;</w:t>
+      </w:r>
+      <w:proofErr w:type="spellStart"/>
+      <w:r>
+        <w:t>xs</w:t>
+      </w:r>
+      <w:proofErr w:type="gramStart"/>
+      <w:r>
+        <w:t>:enumeration</w:t>
+      </w:r>
+      <w:proofErr w:type="spellEnd"/>
+      <w:proofErr w:type="gramEnd"/>
+      <w:r>
+        <w:t xml:space="preserve"> value="SERVICE"/&gt;</w:t>
+      </w:r>
+    </w:p>
+    <w:p>
+      <w:pPr>
+        <w:pStyle w:val="NoSpacing"/>
+      </w:pPr>
+      <w:r>
+        <w:t xml:space="preserve">      &lt;</w:t>
+      </w:r>
+      <w:proofErr w:type="spellStart"/>
+      <w:r>
+        <w:t>xs</w:t>
+      </w:r>
+      <w:proofErr w:type="gramStart"/>
+      <w:r>
+        <w:t>:enumeration</w:t>
+      </w:r>
+      <w:proofErr w:type="spellEnd"/>
+      <w:proofErr w:type="gramEnd"/>
+      <w:r>
+        <w:t xml:space="preserve"> value="SERVICE_TOPOLOGY"/&gt;</w:t>
+      </w:r>
+    </w:p>
+    <w:p>
+      <w:pPr>
+        <w:pStyle w:val="NoSpacing"/>
+      </w:pPr>
+      <w:r>
+        <w:t xml:space="preserve">      &lt;</w:t>
+      </w:r>
+      <w:proofErr w:type="spellStart"/>
+      <w:r>
+        <w:t>xs</w:t>
+      </w:r>
+      <w:proofErr w:type="gramStart"/>
+      <w:r>
+        <w:t>:enumeration</w:t>
+      </w:r>
+      <w:proofErr w:type="spellEnd"/>
+      <w:proofErr w:type="gramEnd"/>
+      <w:r>
+        <w:t xml:space="preserve"> value="SERVICE_UNIT"/&gt;</w:t>
+      </w:r>
+    </w:p>
+    <w:p>
+      <w:pPr>
+        <w:pStyle w:val="NoSpacing"/>
+      </w:pPr>
+      <w:r>
+        <w:t xml:space="preserve">      &lt;</w:t>
+      </w:r>
+      <w:proofErr w:type="spellStart"/>
+      <w:r>
+        <w:t>xs</w:t>
+      </w:r>
+      <w:proofErr w:type="gramStart"/>
+      <w:r>
+        <w:t>:enumeration</w:t>
+      </w:r>
+      <w:proofErr w:type="spellEnd"/>
+      <w:proofErr w:type="gramEnd"/>
+      <w:r>
+        <w:t xml:space="preserve"> value="VM"/&gt;</w:t>
+      </w:r>
+    </w:p>
+    <w:p>
+      <w:pPr>
+        <w:pStyle w:val="NoSpacing"/>
+      </w:pPr>
+      <w:r>
+        <w:t xml:space="preserve">      &lt;</w:t>
+      </w:r>
+      <w:proofErr w:type="spellStart"/>
+      <w:r>
+        <w:t>xs</w:t>
+      </w:r>
+      <w:proofErr w:type="gramStart"/>
+      <w:r>
+        <w:t>:enumeration</w:t>
+      </w:r>
+      <w:proofErr w:type="spellEnd"/>
+      <w:proofErr w:type="gramEnd"/>
+      <w:r>
+        <w:t xml:space="preserve"> value="VIRTUAL_CLUSTER"/&gt;</w:t>
+      </w:r>
+    </w:p>
+    <w:p>
+      <w:pPr>
+        <w:pStyle w:val="NoSpacing"/>
+      </w:pPr>
+      <w:r>
+        <w:t xml:space="preserve">    &lt;/</w:t>
+      </w:r>
+      <w:proofErr w:type="spellStart"/>
+      <w:r>
+        <w:t>xs</w:t>
+      </w:r>
+      <w:proofErr w:type="gramStart"/>
+      <w:r>
+        <w:t>:restriction</w:t>
+      </w:r>
+      <w:proofErr w:type="spellEnd"/>
+      <w:proofErr w:type="gramEnd"/>
+      <w:r>
+        <w:t>&gt;</w:t>
+      </w:r>
+    </w:p>
+    <w:p>
+      <w:pPr>
+        <w:pStyle w:val="NoSpacing"/>
+      </w:pPr>
+      <w:r>
+        <w:t xml:space="preserve">  &lt;/</w:t>
+      </w:r>
+      <w:proofErr w:type="spellStart"/>
+      <w:r>
+        <w:t>xs</w:t>
+      </w:r>
+      <w:proofErr w:type="gramStart"/>
+      <w:r>
+        <w:t>:simpleType</w:t>
+      </w:r>
+      <w:proofErr w:type="spellEnd"/>
+      <w:proofErr w:type="gramEnd"/>
+      <w:r>
+        <w:t>&gt;</w:t>
+      </w:r>
+    </w:p>
+    <w:p>
+      <w:pPr>
+        <w:pStyle w:val="NoSpacing"/>
+      </w:pPr>
+    </w:p>
+    <w:p>
+      <w:pPr>
+        <w:pStyle w:val="NoSpacing"/>
+      </w:pPr>
+      <w:r>
+        <w:t xml:space="preserve">  &lt;</w:t>
+      </w:r>
+      <w:proofErr w:type="spellStart"/>
+      <w:r>
+        <w:t>xs</w:t>
+      </w:r>
+      <w:proofErr w:type="gramStart"/>
+      <w:r>
+        <w:t>:simpleType</w:t>
+      </w:r>
+      <w:proofErr w:type="spellEnd"/>
+      <w:proofErr w:type="gramEnd"/>
+      <w:r>
+        <w:t xml:space="preserve"> name="</w:t>
+      </w:r>
+      <w:proofErr w:type="spellStart"/>
+      <w:r>
+        <w:t>metricType</w:t>
+      </w:r>
+      <w:proofErr w:type="spellEnd"/>
+      <w:r>
+        <w:t>"&gt;</w:t>
+      </w:r>
+    </w:p>
+    <w:p>
+      <w:pPr>
+        <w:pStyle w:val="NoSpacing"/>
+      </w:pPr>
+      <w:r>
+        <w:t xml:space="preserve">    &lt;</w:t>
+      </w:r>
+      <w:proofErr w:type="spellStart"/>
+      <w:r>
+        <w:t>xs</w:t>
+      </w:r>
+      <w:proofErr w:type="gramStart"/>
+      <w:r>
+        <w:t>:restriction</w:t>
+      </w:r>
+      <w:proofErr w:type="spellEnd"/>
+      <w:proofErr w:type="gramEnd"/>
+      <w:r>
+        <w:t xml:space="preserve"> base="</w:t>
+      </w:r>
+      <w:proofErr w:type="spellStart"/>
+      <w:r>
+        <w:t>xs:string</w:t>
+      </w:r>
+      <w:proofErr w:type="spellEnd"/>
+      <w:r>
+        <w:t>"&gt;</w:t>
+      </w:r>
+    </w:p>
+    <w:p>
+      <w:pPr>
+        <w:pStyle w:val="NoSpacing"/>
+      </w:pPr>
+      <w:r>
+        <w:t xml:space="preserve">      &lt;</w:t>
+      </w:r>
+      <w:proofErr w:type="spellStart"/>
+      <w:r>
+        <w:t>xs</w:t>
+      </w:r>
+      <w:proofErr w:type="gramStart"/>
+      <w:r>
+        <w:t>:enumeration</w:t>
+      </w:r>
+      <w:proofErr w:type="spellEnd"/>
+      <w:proofErr w:type="gramEnd"/>
+      <w:r>
+        <w:t xml:space="preserve"> value="RESOURCE"/&gt;</w:t>
+      </w:r>
+    </w:p>
+    <w:p>
+      <w:pPr>
+        <w:pStyle w:val="NoSpacing"/>
+      </w:pPr>
+      <w:r>
+        <w:t xml:space="preserve">      &lt;</w:t>
+      </w:r>
+      <w:proofErr w:type="spellStart"/>
+      <w:r>
+        <w:t>xs</w:t>
+      </w:r>
+      <w:proofErr w:type="gramStart"/>
+      <w:r>
+        <w:t>:enumeration</w:t>
+      </w:r>
+      <w:proofErr w:type="spellEnd"/>
+      <w:proofErr w:type="gramEnd"/>
+      <w:r>
+        <w:t xml:space="preserve"> value="COST"/&gt;</w:t>
+      </w:r>
+    </w:p>
+    <w:p>
+      <w:pPr>
+        <w:pStyle w:val="NoSpacing"/>
+      </w:pPr>
+      <w:r>
+        <w:t xml:space="preserve">      &lt;</w:t>
+      </w:r>
+      <w:proofErr w:type="spellStart"/>
+      <w:r>
+        <w:t>xs</w:t>
+      </w:r>
+      <w:proofErr w:type="gramStart"/>
+      <w:r>
+        <w:t>:enumeration</w:t>
+      </w:r>
+      <w:proofErr w:type="spellEnd"/>
+      <w:proofErr w:type="gramEnd"/>
+      <w:r>
+        <w:t xml:space="preserve"> value="QUALITY"/&gt;</w:t>
+      </w:r>
+    </w:p>
+    <w:p>
+      <w:pPr>
+        <w:pStyle w:val="NoSpacing"/>
+      </w:pPr>
+      <w:r>
+        <w:t xml:space="preserve">    &lt;/</w:t>
+      </w:r>
+      <w:proofErr w:type="spellStart"/>
+      <w:r>
+        <w:t>xs</w:t>
+      </w:r>
+      <w:proofErr w:type="gramStart"/>
+      <w:r>
+        <w:t>:restriction</w:t>
+      </w:r>
+      <w:proofErr w:type="spellEnd"/>
+      <w:proofErr w:type="gramEnd"/>
+      <w:r>
+        <w:t>&gt;</w:t>
+      </w:r>
+    </w:p>
+    <w:p>
+      <w:pPr>
+        <w:pStyle w:val="NoSpacing"/>
+      </w:pPr>
+      <w:r>
         <w:lastRenderedPageBreak/>
-        <w:t xml:space="preserve">      &lt;</w:t>
-      </w:r>
-      <w:proofErr w:type="spellStart"/>
-      <w:r>
-        <w:t>xs</w:t>
-      </w:r>
-      <w:proofErr w:type="gramStart"/>
-      <w:r>
-        <w:t>:element</w:t>
+        <w:t xml:space="preserve">  &lt;/</w:t>
+      </w:r>
+      <w:proofErr w:type="spellStart"/>
+      <w:r>
+        <w:t>xs</w:t>
+      </w:r>
+      <w:proofErr w:type="gramStart"/>
+      <w:r>
+        <w:t>:simpleType</w:t>
+      </w:r>
+      <w:proofErr w:type="spellEnd"/>
+      <w:proofErr w:type="gramEnd"/>
+      <w:r>
+        <w:t>&gt;</w:t>
+      </w:r>
+    </w:p>
+    <w:p>
+      <w:pPr>
+        <w:pStyle w:val="NoSpacing"/>
+      </w:pPr>
+    </w:p>
+    <w:p>
+      <w:pPr>
+        <w:pStyle w:val="NoSpacing"/>
+      </w:pPr>
+      <w:r>
+        <w:t xml:space="preserve">  &lt;</w:t>
+      </w:r>
+      <w:proofErr w:type="spellStart"/>
+      <w:r>
+        <w:t>xs</w:t>
+      </w:r>
+      <w:proofErr w:type="gramStart"/>
+      <w:r>
+        <w:t>:simpleType</w:t>
       </w:r>
       <w:proofErr w:type="spellEnd"/>
       <w:proofErr w:type="gramEnd"/>
@@ -3421,357 +4456,7 @@
       </w:r>
       <w:proofErr w:type="spellStart"/>
       <w:r>
-        <w:t>TargetMonitoredElementID</w:t>
-      </w:r>
-      <w:proofErr w:type="spellEnd"/>
-      <w:r>
-        <w:t>" type="</w:t>
-      </w:r>
-      <w:proofErr w:type="spellStart"/>
-      <w:r>
-        <w:t>xs:string</w:t>
-      </w:r>
-      <w:proofErr w:type="spellEnd"/>
-      <w:r>
-        <w:t xml:space="preserve">" </w:t>
-      </w:r>
-      <w:proofErr w:type="spellStart"/>
-      <w:r>
-        <w:t>minOccurs</w:t>
-      </w:r>
-      <w:proofErr w:type="spellEnd"/>
-      <w:r>
-        <w:t xml:space="preserve">="0" </w:t>
-      </w:r>
-      <w:proofErr w:type="spellStart"/>
-      <w:r>
-        <w:t>maxOccurs</w:t>
-      </w:r>
-      <w:proofErr w:type="spellEnd"/>
-      <w:r>
-        <w:t>="unbounded"/&gt;</w:t>
-      </w:r>
-    </w:p>
-    <w:p>
-      <w:pPr>
-        <w:pStyle w:val="NoSpacing"/>
-      </w:pPr>
-      <w:r>
-        <w:t xml:space="preserve">      &lt;</w:t>
-      </w:r>
-      <w:proofErr w:type="spellStart"/>
-      <w:r>
-        <w:t>xs</w:t>
-      </w:r>
-      <w:proofErr w:type="gramStart"/>
-      <w:r>
-        <w:t>:element</w:t>
-      </w:r>
-      <w:proofErr w:type="spellEnd"/>
-      <w:proofErr w:type="gramEnd"/>
-      <w:r>
-        <w:t xml:space="preserve"> name="</w:t>
-      </w:r>
-      <w:proofErr w:type="spellStart"/>
-      <w:r>
-        <w:t>ResultingMetric</w:t>
-      </w:r>
-      <w:proofErr w:type="spellEnd"/>
-      <w:r>
-        <w:t>" type="metric"/&gt;</w:t>
-      </w:r>
-    </w:p>
-    <w:p>
-      <w:pPr>
-        <w:pStyle w:val="NoSpacing"/>
-      </w:pPr>
-      <w:r>
-        <w:t xml:space="preserve">      &lt;</w:t>
-      </w:r>
-      <w:proofErr w:type="spellStart"/>
-      <w:r>
-        <w:t>xs</w:t>
-      </w:r>
-      <w:proofErr w:type="gramStart"/>
-      <w:r>
-        <w:t>:element</w:t>
-      </w:r>
-      <w:proofErr w:type="spellEnd"/>
-      <w:proofErr w:type="gramEnd"/>
-      <w:r>
-        <w:t xml:space="preserve"> ref="Operation"/&gt;</w:t>
-      </w:r>
-    </w:p>
-    <w:p>
-      <w:pPr>
-        <w:pStyle w:val="NoSpacing"/>
-      </w:pPr>
-      <w:r>
-        <w:t xml:space="preserve">    &lt;/</w:t>
-      </w:r>
-      <w:proofErr w:type="spellStart"/>
-      <w:r>
-        <w:t>xs</w:t>
-      </w:r>
-      <w:proofErr w:type="gramStart"/>
-      <w:r>
-        <w:t>:sequence</w:t>
-      </w:r>
-      <w:proofErr w:type="spellEnd"/>
-      <w:proofErr w:type="gramEnd"/>
-      <w:r>
-        <w:t>&gt;</w:t>
-      </w:r>
-    </w:p>
-    <w:p>
-      <w:pPr>
-        <w:pStyle w:val="NoSpacing"/>
-      </w:pPr>
-      <w:r>
-        <w:t xml:space="preserve">    &lt;</w:t>
-      </w:r>
-      <w:proofErr w:type="spellStart"/>
-      <w:r>
-        <w:t>xs</w:t>
-      </w:r>
-      <w:proofErr w:type="gramStart"/>
-      <w:r>
-        <w:t>:attribute</w:t>
-      </w:r>
-      <w:proofErr w:type="spellEnd"/>
-      <w:proofErr w:type="gramEnd"/>
-      <w:r>
-        <w:t xml:space="preserve"> name="</w:t>
-      </w:r>
-      <w:proofErr w:type="spellStart"/>
-      <w:r>
-        <w:t>TargetMonitoredElementLevel</w:t>
-      </w:r>
-      <w:proofErr w:type="spellEnd"/>
-      <w:r>
-        <w:t>" type="</w:t>
-      </w:r>
-      <w:proofErr w:type="spellStart"/>
-      <w:r>
-        <w:t>monitoredElementLevel</w:t>
-      </w:r>
-      <w:proofErr w:type="spellEnd"/>
-      <w:r>
-        <w:t>" use="required"/&gt;</w:t>
-      </w:r>
-    </w:p>
-    <w:p>
-      <w:pPr>
-        <w:pStyle w:val="NoSpacing"/>
-      </w:pPr>
-      <w:r>
-        <w:t xml:space="preserve">  &lt;/</w:t>
-      </w:r>
-      <w:proofErr w:type="spellStart"/>
-      <w:r>
-        <w:t>xs</w:t>
-      </w:r>
-      <w:proofErr w:type="gramStart"/>
-      <w:r>
-        <w:t>:complexType</w:t>
-      </w:r>
-      <w:proofErr w:type="spellEnd"/>
-      <w:proofErr w:type="gramEnd"/>
-      <w:r>
-        <w:t>&gt;</w:t>
-      </w:r>
-    </w:p>
-    <w:p>
-      <w:pPr>
-        <w:pStyle w:val="NoSpacing"/>
-      </w:pPr>
-    </w:p>
-    <w:p>
-      <w:pPr>
-        <w:pStyle w:val="NoSpacing"/>
-      </w:pPr>
-      <w:r>
-        <w:t xml:space="preserve">  &lt;</w:t>
-      </w:r>
-      <w:proofErr w:type="spellStart"/>
-      <w:r>
-        <w:t>xs</w:t>
-      </w:r>
-      <w:proofErr w:type="gramStart"/>
-      <w:r>
-        <w:t>:complexType</w:t>
-      </w:r>
-      <w:proofErr w:type="spellEnd"/>
-      <w:proofErr w:type="gramEnd"/>
-      <w:r>
-        <w:t xml:space="preserve"> name="metric"&gt;</w:t>
-      </w:r>
-    </w:p>
-    <w:p>
-      <w:pPr>
-        <w:pStyle w:val="NoSpacing"/>
-      </w:pPr>
-      <w:r>
-        <w:t xml:space="preserve">    &lt;</w:t>
-      </w:r>
-      <w:proofErr w:type="spellStart"/>
-      <w:r>
-        <w:t>xs</w:t>
-      </w:r>
-      <w:proofErr w:type="gramStart"/>
-      <w:r>
-        <w:t>:sequence</w:t>
-      </w:r>
-      <w:proofErr w:type="spellEnd"/>
-      <w:proofErr w:type="gramEnd"/>
-      <w:r>
-        <w:t>/&gt;</w:t>
-      </w:r>
-    </w:p>
-    <w:p>
-      <w:pPr>
-        <w:pStyle w:val="NoSpacing"/>
-      </w:pPr>
-      <w:r>
-        <w:t xml:space="preserve">    &lt;</w:t>
-      </w:r>
-      <w:proofErr w:type="spellStart"/>
-      <w:r>
-        <w:t>xs</w:t>
-      </w:r>
-      <w:proofErr w:type="gramStart"/>
-      <w:r>
-        <w:t>:attribute</w:t>
-      </w:r>
-      <w:proofErr w:type="spellEnd"/>
-      <w:proofErr w:type="gramEnd"/>
-      <w:r>
-        <w:t xml:space="preserve"> name="name" type="</w:t>
-      </w:r>
-      <w:proofErr w:type="spellStart"/>
-      <w:r>
-        <w:t>xs:string</w:t>
-      </w:r>
-      <w:proofErr w:type="spellEnd"/>
-      <w:r>
-        <w:t>" use="required"/&gt;</w:t>
-      </w:r>
-    </w:p>
-    <w:p>
-      <w:pPr>
-        <w:pStyle w:val="NoSpacing"/>
-      </w:pPr>
-      <w:r>
-        <w:t xml:space="preserve">    &lt;</w:t>
-      </w:r>
-      <w:proofErr w:type="spellStart"/>
-      <w:r>
-        <w:t>xs</w:t>
-      </w:r>
-      <w:proofErr w:type="gramStart"/>
-      <w:r>
-        <w:t>:attribute</w:t>
-      </w:r>
-      <w:proofErr w:type="spellEnd"/>
-      <w:proofErr w:type="gramEnd"/>
-      <w:r>
-        <w:t xml:space="preserve"> name="</w:t>
-      </w:r>
-      <w:proofErr w:type="spellStart"/>
-      <w:r>
-        <w:t>measurementUnit</w:t>
-      </w:r>
-      <w:proofErr w:type="spellEnd"/>
-      <w:r>
-        <w:t>" type="</w:t>
-      </w:r>
-      <w:proofErr w:type="spellStart"/>
-      <w:r>
-        <w:t>xs:string</w:t>
-      </w:r>
-      <w:proofErr w:type="spellEnd"/>
-      <w:r>
-        <w:t>" use="required"/&gt;</w:t>
-      </w:r>
-    </w:p>
-    <w:p>
-      <w:pPr>
-        <w:pStyle w:val="NoSpacing"/>
-      </w:pPr>
-      <w:r>
-        <w:t xml:space="preserve">    &lt;</w:t>
-      </w:r>
-      <w:proofErr w:type="spellStart"/>
-      <w:r>
-        <w:t>xs</w:t>
-      </w:r>
-      <w:proofErr w:type="gramStart"/>
-      <w:r>
-        <w:t>:attribute</w:t>
-      </w:r>
-      <w:proofErr w:type="spellEnd"/>
-      <w:proofErr w:type="gramEnd"/>
-      <w:r>
-        <w:t xml:space="preserve"> name="type" type="</w:t>
-      </w:r>
-      <w:proofErr w:type="spellStart"/>
-      <w:r>
-        <w:t>metricType</w:t>
-      </w:r>
-      <w:proofErr w:type="spellEnd"/>
-      <w:r>
-        <w:t>" use="required"/&gt;</w:t>
-      </w:r>
-    </w:p>
-    <w:p>
-      <w:pPr>
-        <w:pStyle w:val="NoSpacing"/>
-      </w:pPr>
-      <w:r>
-        <w:t xml:space="preserve">  &lt;/</w:t>
-      </w:r>
-      <w:proofErr w:type="spellStart"/>
-      <w:r>
-        <w:t>xs</w:t>
-      </w:r>
-      <w:proofErr w:type="gramStart"/>
-      <w:r>
-        <w:t>:complexType</w:t>
-      </w:r>
-      <w:proofErr w:type="spellEnd"/>
-      <w:proofErr w:type="gramEnd"/>
-      <w:r>
-        <w:t>&gt;</w:t>
-      </w:r>
-    </w:p>
-    <w:p>
-      <w:pPr>
-        <w:pStyle w:val="NoSpacing"/>
-      </w:pPr>
-    </w:p>
-    <w:p>
-      <w:pPr>
-        <w:pStyle w:val="NoSpacing"/>
-      </w:pPr>
-      <w:r>
-        <w:t xml:space="preserve">  &lt;</w:t>
-      </w:r>
-      <w:proofErr w:type="spellStart"/>
-      <w:r>
-        <w:t>xs</w:t>
-      </w:r>
-      <w:proofErr w:type="gramStart"/>
-      <w:r>
-        <w:t>:complexType</w:t>
-      </w:r>
-      <w:proofErr w:type="spellEnd"/>
-      <w:proofErr w:type="gramEnd"/>
-      <w:r>
-        <w:t xml:space="preserve"> name="</w:t>
-      </w:r>
-      <w:proofErr w:type="spellStart"/>
-      <w:r>
-        <w:t>compositionOperation</w:t>
+        <w:t>compositionOperationType</w:t>
       </w:r>
       <w:proofErr w:type="spellEnd"/>
       <w:r>
@@ -3783,696 +4468,6 @@
         <w:pStyle w:val="NoSpacing"/>
       </w:pPr>
       <w:r>
-        <w:t xml:space="preserve">    &lt;</w:t>
-      </w:r>
-      <w:proofErr w:type="spellStart"/>
-      <w:proofErr w:type="gramStart"/>
-      <w:r>
-        <w:t>xs:</w:t>
-      </w:r>
-      <w:proofErr w:type="gramEnd"/>
-      <w:r>
-        <w:t>sequence</w:t>
-      </w:r>
-      <w:proofErr w:type="spellEnd"/>
-      <w:r>
-        <w:t>&gt;</w:t>
-      </w:r>
-    </w:p>
-    <w:p>
-      <w:pPr>
-        <w:pStyle w:val="NoSpacing"/>
-      </w:pPr>
-      <w:r>
-        <w:t xml:space="preserve">      &lt;</w:t>
-      </w:r>
-      <w:proofErr w:type="spellStart"/>
-      <w:r>
-        <w:t>xs</w:t>
-      </w:r>
-      <w:proofErr w:type="gramStart"/>
-      <w:r>
-        <w:t>:element</w:t>
-      </w:r>
-      <w:proofErr w:type="spellEnd"/>
-      <w:proofErr w:type="gramEnd"/>
-      <w:r>
-        <w:t xml:space="preserve"> name="</w:t>
-      </w:r>
-      <w:proofErr w:type="spellStart"/>
-      <w:r>
-        <w:t>ReferenceMetric</w:t>
-      </w:r>
-      <w:proofErr w:type="spellEnd"/>
-      <w:r>
-        <w:t xml:space="preserve">" type="metric" </w:t>
-      </w:r>
-      <w:proofErr w:type="spellStart"/>
-      <w:r>
-        <w:t>minOccurs</w:t>
-      </w:r>
-      <w:proofErr w:type="spellEnd"/>
-      <w:r>
-        <w:t>="0"/&gt;</w:t>
-      </w:r>
-    </w:p>
-    <w:p>
-      <w:pPr>
-        <w:pStyle w:val="NoSpacing"/>
-      </w:pPr>
-      <w:r>
-        <w:t xml:space="preserve">      &lt;</w:t>
-      </w:r>
-      <w:proofErr w:type="spellStart"/>
-      <w:r>
-        <w:t>xs</w:t>
-      </w:r>
-      <w:proofErr w:type="gramStart"/>
-      <w:r>
-        <w:t>:element</w:t>
-      </w:r>
-      <w:proofErr w:type="spellEnd"/>
-      <w:proofErr w:type="gramEnd"/>
-      <w:r>
-        <w:t xml:space="preserve"> name="</w:t>
-      </w:r>
-      <w:proofErr w:type="spellStart"/>
-      <w:r>
-        <w:t>SourceMonitoredElementID</w:t>
-      </w:r>
-      <w:proofErr w:type="spellEnd"/>
-      <w:r>
-        <w:t>" type="</w:t>
-      </w:r>
-      <w:proofErr w:type="spellStart"/>
-      <w:r>
-        <w:t>xs:string</w:t>
-      </w:r>
-      <w:proofErr w:type="spellEnd"/>
-      <w:r>
-        <w:t xml:space="preserve">" </w:t>
-      </w:r>
-      <w:proofErr w:type="spellStart"/>
-      <w:r>
-        <w:t>minOccurs</w:t>
-      </w:r>
-      <w:proofErr w:type="spellEnd"/>
-      <w:r>
-        <w:t xml:space="preserve">="0" </w:t>
-      </w:r>
-      <w:proofErr w:type="spellStart"/>
-      <w:r>
-        <w:t>maxOccurs</w:t>
-      </w:r>
-      <w:proofErr w:type="spellEnd"/>
-      <w:r>
-        <w:t>="unbounded"/&gt;</w:t>
-      </w:r>
-    </w:p>
-    <w:p>
-      <w:pPr>
-        <w:pStyle w:val="NoSpacing"/>
-      </w:pPr>
-      <w:r>
-        <w:t xml:space="preserve">      &lt;</w:t>
-      </w:r>
-      <w:proofErr w:type="spellStart"/>
-      <w:r>
-        <w:t>xs</w:t>
-      </w:r>
-      <w:proofErr w:type="gramStart"/>
-      <w:r>
-        <w:t>:element</w:t>
-      </w:r>
-      <w:proofErr w:type="spellEnd"/>
-      <w:proofErr w:type="gramEnd"/>
-      <w:r>
-        <w:t xml:space="preserve"> ref="Operation" </w:t>
-      </w:r>
-      <w:proofErr w:type="spellStart"/>
-      <w:r>
-        <w:t>maxOccurs</w:t>
-      </w:r>
-      <w:proofErr w:type="spellEnd"/>
-      <w:r>
-        <w:t>="unbounded"/&gt;</w:t>
-      </w:r>
-    </w:p>
-    <w:p>
-      <w:pPr>
-        <w:pStyle w:val="NoSpacing"/>
-      </w:pPr>
-      <w:r>
-        <w:t xml:space="preserve">    &lt;/</w:t>
-      </w:r>
-      <w:proofErr w:type="spellStart"/>
-      <w:r>
-        <w:t>xs</w:t>
-      </w:r>
-      <w:proofErr w:type="gramStart"/>
-      <w:r>
-        <w:t>:sequence</w:t>
-      </w:r>
-      <w:proofErr w:type="spellEnd"/>
-      <w:proofErr w:type="gramEnd"/>
-      <w:r>
-        <w:t>&gt;</w:t>
-      </w:r>
-    </w:p>
-    <w:p>
-      <w:pPr>
-        <w:pStyle w:val="NoSpacing"/>
-      </w:pPr>
-      <w:r>
-        <w:t xml:space="preserve">    &lt;</w:t>
-      </w:r>
-      <w:proofErr w:type="spellStart"/>
-      <w:r>
-        <w:t>xs</w:t>
-      </w:r>
-      <w:proofErr w:type="gramStart"/>
-      <w:r>
-        <w:t>:attribute</w:t>
-      </w:r>
-      <w:proofErr w:type="spellEnd"/>
-      <w:proofErr w:type="gramEnd"/>
-      <w:r>
-        <w:t xml:space="preserve"> name="type" type="</w:t>
-      </w:r>
-      <w:proofErr w:type="spellStart"/>
-      <w:r>
-        <w:t>compositionOperationType</w:t>
-      </w:r>
-      <w:proofErr w:type="spellEnd"/>
-      <w:r>
-        <w:t>" use="required"/&gt;</w:t>
-      </w:r>
-    </w:p>
-    <w:p>
-      <w:pPr>
-        <w:pStyle w:val="NoSpacing"/>
-      </w:pPr>
-      <w:r>
-        <w:t xml:space="preserve">    &lt;</w:t>
-      </w:r>
-      <w:proofErr w:type="spellStart"/>
-      <w:r>
-        <w:t>xs</w:t>
-      </w:r>
-      <w:proofErr w:type="gramStart"/>
-      <w:r>
-        <w:t>:attribute</w:t>
-      </w:r>
-      <w:proofErr w:type="spellEnd"/>
-      <w:proofErr w:type="gramEnd"/>
-      <w:r>
-        <w:t xml:space="preserve"> name="value" type="</w:t>
-      </w:r>
-      <w:proofErr w:type="spellStart"/>
-      <w:r>
-        <w:t>xs:string</w:t>
-      </w:r>
-      <w:proofErr w:type="spellEnd"/>
-      <w:r>
-        <w:t>"/&gt;</w:t>
-      </w:r>
-    </w:p>
-    <w:p>
-      <w:pPr>
-        <w:pStyle w:val="NoSpacing"/>
-      </w:pPr>
-      <w:r>
-        <w:t xml:space="preserve">    &lt;</w:t>
-      </w:r>
-      <w:proofErr w:type="spellStart"/>
-      <w:r>
-        <w:t>xs</w:t>
-      </w:r>
-      <w:proofErr w:type="gramStart"/>
-      <w:r>
-        <w:t>:attribute</w:t>
-      </w:r>
-      <w:proofErr w:type="spellEnd"/>
-      <w:proofErr w:type="gramEnd"/>
-      <w:r>
-        <w:t xml:space="preserve"> name="</w:t>
-      </w:r>
-      <w:proofErr w:type="spellStart"/>
-      <w:r>
-        <w:t>MetricSourceMonitoredElementLevel</w:t>
-      </w:r>
-      <w:proofErr w:type="spellEnd"/>
-      <w:r>
-        <w:t>" type="</w:t>
-      </w:r>
-      <w:proofErr w:type="spellStart"/>
-      <w:r>
-        <w:t>monitoredElementLevel</w:t>
-      </w:r>
-      <w:proofErr w:type="spellEnd"/>
-      <w:r>
-        <w:t>" use="required"/&gt;</w:t>
-      </w:r>
-    </w:p>
-    <w:p>
-      <w:pPr>
-        <w:pStyle w:val="NoSpacing"/>
-      </w:pPr>
-      <w:r>
-        <w:t xml:space="preserve">  &lt;/</w:t>
-      </w:r>
-      <w:proofErr w:type="spellStart"/>
-      <w:r>
-        <w:t>xs</w:t>
-      </w:r>
-      <w:proofErr w:type="gramStart"/>
-      <w:r>
-        <w:t>:complexType</w:t>
-      </w:r>
-      <w:proofErr w:type="spellEnd"/>
-      <w:proofErr w:type="gramEnd"/>
-      <w:r>
-        <w:t>&gt;</w:t>
-      </w:r>
-    </w:p>
-    <w:p>
-      <w:pPr>
-        <w:pStyle w:val="NoSpacing"/>
-      </w:pPr>
-    </w:p>
-    <w:p>
-      <w:pPr>
-        <w:pStyle w:val="NoSpacing"/>
-      </w:pPr>
-      <w:r>
-        <w:t xml:space="preserve">  &lt;</w:t>
-      </w:r>
-      <w:proofErr w:type="spellStart"/>
-      <w:r>
-        <w:t>xs</w:t>
-      </w:r>
-      <w:proofErr w:type="gramStart"/>
-      <w:r>
-        <w:t>:simpleType</w:t>
-      </w:r>
-      <w:proofErr w:type="spellEnd"/>
-      <w:proofErr w:type="gramEnd"/>
-      <w:r>
-        <w:t xml:space="preserve"> name="</w:t>
-      </w:r>
-      <w:proofErr w:type="spellStart"/>
-      <w:r>
-        <w:t>monitoredElementLevel</w:t>
-      </w:r>
-      <w:proofErr w:type="spellEnd"/>
-      <w:r>
-        <w:t>"&gt;</w:t>
-      </w:r>
-    </w:p>
-    <w:p>
-      <w:pPr>
-        <w:pStyle w:val="NoSpacing"/>
-      </w:pPr>
-      <w:r>
-        <w:t xml:space="preserve">    &lt;</w:t>
-      </w:r>
-      <w:proofErr w:type="spellStart"/>
-      <w:r>
-        <w:t>xs</w:t>
-      </w:r>
-      <w:proofErr w:type="gramStart"/>
-      <w:r>
-        <w:t>:restriction</w:t>
-      </w:r>
-      <w:proofErr w:type="spellEnd"/>
-      <w:proofErr w:type="gramEnd"/>
-      <w:r>
-        <w:t xml:space="preserve"> base="</w:t>
-      </w:r>
-      <w:proofErr w:type="spellStart"/>
-      <w:r>
-        <w:t>xs:string</w:t>
-      </w:r>
-      <w:proofErr w:type="spellEnd"/>
-      <w:r>
-        <w:t>"&gt;</w:t>
-      </w:r>
-    </w:p>
-    <w:p>
-      <w:pPr>
-        <w:pStyle w:val="NoSpacing"/>
-      </w:pPr>
-      <w:r>
-        <w:t xml:space="preserve">      &lt;</w:t>
-      </w:r>
-      <w:proofErr w:type="spellStart"/>
-      <w:r>
-        <w:t>xs</w:t>
-      </w:r>
-      <w:proofErr w:type="gramStart"/>
-      <w:r>
-        <w:t>:enumeration</w:t>
-      </w:r>
-      <w:proofErr w:type="spellEnd"/>
-      <w:proofErr w:type="gramEnd"/>
-      <w:r>
-        <w:t xml:space="preserve"> value="SERVICE"/&gt;</w:t>
-      </w:r>
-    </w:p>
-    <w:p>
-      <w:pPr>
-        <w:pStyle w:val="NoSpacing"/>
-      </w:pPr>
-      <w:r>
-        <w:t xml:space="preserve">      &lt;</w:t>
-      </w:r>
-      <w:proofErr w:type="spellStart"/>
-      <w:r>
-        <w:t>xs</w:t>
-      </w:r>
-      <w:proofErr w:type="gramStart"/>
-      <w:r>
-        <w:t>:enumeration</w:t>
-      </w:r>
-      <w:proofErr w:type="spellEnd"/>
-      <w:proofErr w:type="gramEnd"/>
-      <w:r>
-        <w:t xml:space="preserve"> value="SERVICE_TOPOLOGY"/&gt;</w:t>
-      </w:r>
-    </w:p>
-    <w:p>
-      <w:pPr>
-        <w:pStyle w:val="NoSpacing"/>
-      </w:pPr>
-      <w:r>
-        <w:t xml:space="preserve">      &lt;</w:t>
-      </w:r>
-      <w:proofErr w:type="spellStart"/>
-      <w:r>
-        <w:t>xs</w:t>
-      </w:r>
-      <w:proofErr w:type="gramStart"/>
-      <w:r>
-        <w:t>:enumeration</w:t>
-      </w:r>
-      <w:proofErr w:type="spellEnd"/>
-      <w:proofErr w:type="gramEnd"/>
-      <w:r>
-        <w:t xml:space="preserve"> value="SERVICE_UNIT"/&gt;</w:t>
-      </w:r>
-    </w:p>
-    <w:p>
-      <w:pPr>
-        <w:pStyle w:val="NoSpacing"/>
-      </w:pPr>
-      <w:r>
-        <w:t xml:space="preserve">      &lt;</w:t>
-      </w:r>
-      <w:proofErr w:type="spellStart"/>
-      <w:r>
-        <w:t>xs</w:t>
-      </w:r>
-      <w:proofErr w:type="gramStart"/>
-      <w:r>
-        <w:t>:enumeration</w:t>
-      </w:r>
-      <w:proofErr w:type="spellEnd"/>
-      <w:proofErr w:type="gramEnd"/>
-      <w:r>
-        <w:t xml:space="preserve"> value="VM"/&gt;</w:t>
-      </w:r>
-    </w:p>
-    <w:p>
-      <w:pPr>
-        <w:pStyle w:val="NoSpacing"/>
-      </w:pPr>
-      <w:r>
-        <w:t xml:space="preserve">      &lt;</w:t>
-      </w:r>
-      <w:proofErr w:type="spellStart"/>
-      <w:r>
-        <w:t>xs</w:t>
-      </w:r>
-      <w:proofErr w:type="gramStart"/>
-      <w:r>
-        <w:t>:enumeration</w:t>
-      </w:r>
-      <w:proofErr w:type="spellEnd"/>
-      <w:proofErr w:type="gramEnd"/>
-      <w:r>
-        <w:t xml:space="preserve"> value="VIRTUAL_CLUSTER"/&gt;</w:t>
-      </w:r>
-    </w:p>
-    <w:p>
-      <w:pPr>
-        <w:pStyle w:val="NoSpacing"/>
-      </w:pPr>
-      <w:r>
-        <w:t xml:space="preserve">    &lt;/</w:t>
-      </w:r>
-      <w:proofErr w:type="spellStart"/>
-      <w:r>
-        <w:t>xs</w:t>
-      </w:r>
-      <w:proofErr w:type="gramStart"/>
-      <w:r>
-        <w:t>:restriction</w:t>
-      </w:r>
-      <w:proofErr w:type="spellEnd"/>
-      <w:proofErr w:type="gramEnd"/>
-      <w:r>
-        <w:t>&gt;</w:t>
-      </w:r>
-    </w:p>
-    <w:p>
-      <w:pPr>
-        <w:pStyle w:val="NoSpacing"/>
-      </w:pPr>
-      <w:r>
-        <w:t xml:space="preserve">  &lt;/</w:t>
-      </w:r>
-      <w:proofErr w:type="spellStart"/>
-      <w:r>
-        <w:t>xs</w:t>
-      </w:r>
-      <w:proofErr w:type="gramStart"/>
-      <w:r>
-        <w:t>:simpleType</w:t>
-      </w:r>
-      <w:proofErr w:type="spellEnd"/>
-      <w:proofErr w:type="gramEnd"/>
-      <w:r>
-        <w:t>&gt;</w:t>
-      </w:r>
-    </w:p>
-    <w:p>
-      <w:pPr>
-        <w:pStyle w:val="NoSpacing"/>
-      </w:pPr>
-    </w:p>
-    <w:p>
-      <w:pPr>
-        <w:pStyle w:val="NoSpacing"/>
-      </w:pPr>
-      <w:r>
-        <w:t xml:space="preserve">  &lt;</w:t>
-      </w:r>
-      <w:proofErr w:type="spellStart"/>
-      <w:r>
-        <w:t>xs</w:t>
-      </w:r>
-      <w:proofErr w:type="gramStart"/>
-      <w:r>
-        <w:t>:simpleType</w:t>
-      </w:r>
-      <w:proofErr w:type="spellEnd"/>
-      <w:proofErr w:type="gramEnd"/>
-      <w:r>
-        <w:t xml:space="preserve"> name="</w:t>
-      </w:r>
-      <w:proofErr w:type="spellStart"/>
-      <w:r>
-        <w:t>metricType</w:t>
-      </w:r>
-      <w:proofErr w:type="spellEnd"/>
-      <w:r>
-        <w:t>"&gt;</w:t>
-      </w:r>
-    </w:p>
-    <w:p>
-      <w:pPr>
-        <w:pStyle w:val="NoSpacing"/>
-      </w:pPr>
-      <w:r>
-        <w:t xml:space="preserve">    &lt;</w:t>
-      </w:r>
-      <w:proofErr w:type="spellStart"/>
-      <w:r>
-        <w:t>xs</w:t>
-      </w:r>
-      <w:proofErr w:type="gramStart"/>
-      <w:r>
-        <w:t>:restriction</w:t>
-      </w:r>
-      <w:proofErr w:type="spellEnd"/>
-      <w:proofErr w:type="gramEnd"/>
-      <w:r>
-        <w:t xml:space="preserve"> base="</w:t>
-      </w:r>
-      <w:proofErr w:type="spellStart"/>
-      <w:r>
-        <w:t>xs:string</w:t>
-      </w:r>
-      <w:proofErr w:type="spellEnd"/>
-      <w:r>
-        <w:t>"&gt;</w:t>
-      </w:r>
-    </w:p>
-    <w:p>
-      <w:pPr>
-        <w:pStyle w:val="NoSpacing"/>
-      </w:pPr>
-      <w:r>
-        <w:t xml:space="preserve">      &lt;</w:t>
-      </w:r>
-      <w:proofErr w:type="spellStart"/>
-      <w:r>
-        <w:t>xs</w:t>
-      </w:r>
-      <w:proofErr w:type="gramStart"/>
-      <w:r>
-        <w:t>:enumeration</w:t>
-      </w:r>
-      <w:proofErr w:type="spellEnd"/>
-      <w:proofErr w:type="gramEnd"/>
-      <w:r>
-        <w:t xml:space="preserve"> value="RESOURCE"/&gt;</w:t>
-      </w:r>
-    </w:p>
-    <w:p>
-      <w:pPr>
-        <w:pStyle w:val="NoSpacing"/>
-      </w:pPr>
-      <w:r>
-        <w:t xml:space="preserve">      &lt;</w:t>
-      </w:r>
-      <w:proofErr w:type="spellStart"/>
-      <w:r>
-        <w:t>xs</w:t>
-      </w:r>
-      <w:proofErr w:type="gramStart"/>
-      <w:r>
-        <w:t>:enumeration</w:t>
-      </w:r>
-      <w:proofErr w:type="spellEnd"/>
-      <w:proofErr w:type="gramEnd"/>
-      <w:r>
-        <w:t xml:space="preserve"> value="COST"/&gt;</w:t>
-      </w:r>
-    </w:p>
-    <w:p>
-      <w:pPr>
-        <w:pStyle w:val="NoSpacing"/>
-      </w:pPr>
-      <w:r>
-        <w:t xml:space="preserve">      &lt;</w:t>
-      </w:r>
-      <w:proofErr w:type="spellStart"/>
-      <w:r>
-        <w:t>xs</w:t>
-      </w:r>
-      <w:proofErr w:type="gramStart"/>
-      <w:r>
-        <w:t>:enumeration</w:t>
-      </w:r>
-      <w:proofErr w:type="spellEnd"/>
-      <w:proofErr w:type="gramEnd"/>
-      <w:r>
-        <w:t xml:space="preserve"> value="QUALITY"/&gt;</w:t>
-      </w:r>
-    </w:p>
-    <w:p>
-      <w:pPr>
-        <w:pStyle w:val="NoSpacing"/>
-      </w:pPr>
-      <w:r>
-        <w:t xml:space="preserve">    &lt;/</w:t>
-      </w:r>
-      <w:proofErr w:type="spellStart"/>
-      <w:r>
-        <w:t>xs</w:t>
-      </w:r>
-      <w:proofErr w:type="gramStart"/>
-      <w:r>
-        <w:t>:restriction</w:t>
-      </w:r>
-      <w:proofErr w:type="spellEnd"/>
-      <w:proofErr w:type="gramEnd"/>
-      <w:r>
-        <w:t>&gt;</w:t>
-      </w:r>
-    </w:p>
-    <w:p>
-      <w:pPr>
-        <w:pStyle w:val="NoSpacing"/>
-      </w:pPr>
-      <w:r>
-        <w:t xml:space="preserve">  &lt;/</w:t>
-      </w:r>
-      <w:proofErr w:type="spellStart"/>
-      <w:r>
-        <w:t>xs</w:t>
-      </w:r>
-      <w:proofErr w:type="gramStart"/>
-      <w:r>
-        <w:t>:simpleType</w:t>
-      </w:r>
-      <w:proofErr w:type="spellEnd"/>
-      <w:proofErr w:type="gramEnd"/>
-      <w:r>
-        <w:t>&gt;</w:t>
-      </w:r>
-    </w:p>
-    <w:p>
-      <w:pPr>
-        <w:pStyle w:val="NoSpacing"/>
-      </w:pPr>
-    </w:p>
-    <w:p>
-      <w:pPr>
-        <w:pStyle w:val="NoSpacing"/>
-      </w:pPr>
-      <w:r>
-        <w:t xml:space="preserve">  &lt;</w:t>
-      </w:r>
-      <w:proofErr w:type="spellStart"/>
-      <w:r>
-        <w:t>xs</w:t>
-      </w:r>
-      <w:proofErr w:type="gramStart"/>
-      <w:r>
-        <w:t>:simpleType</w:t>
-      </w:r>
-      <w:proofErr w:type="spellEnd"/>
-      <w:proofErr w:type="gramEnd"/>
-      <w:r>
-        <w:t xml:space="preserve"> name="</w:t>
-      </w:r>
-      <w:proofErr w:type="spellStart"/>
-      <w:r>
-        <w:t>compositionOperationType</w:t>
-      </w:r>
-      <w:proofErr w:type="spellEnd"/>
-      <w:r>
-        <w:t>"&gt;</w:t>
-      </w:r>
-    </w:p>
-    <w:p>
-      <w:pPr>
-        <w:pStyle w:val="NoSpacing"/>
-      </w:pPr>
-      <w:r>
-        <w:lastRenderedPageBreak/>
         <w:t xml:space="preserve">    &lt;</w:t>
       </w:r>
       <w:proofErr w:type="spellStart"/>

</xml_diff>